<commit_message>
mellis libraries appear to work better
</commit_message>
<xml_diff>
--- a/handouts/ATTiny85Workshop.docx
+++ b/handouts/ATTiny85Workshop.docx
@@ -11,8 +11,6 @@
       </w:r>
     </w:p>
     <w:p>
-      <w:bookmarkStart w:id="0" w:name="_GoBack"/>
-      <w:bookmarkEnd w:id="0"/>
       <w:r>
         <w:t xml:space="preserve">Arduino software: </w:t>
       </w:r>
@@ -34,52 +32,37 @@
     <w:p>
       <w:pPr>
         <w:rPr>
-          <w:rFonts w:ascii="Arial" w:eastAsia="Times New Roman" w:hAnsi="Arial" w:cs="Arial"/>
-          <w:color w:val="000000"/>
-          <w:sz w:val="22"/>
-          <w:szCs w:val="22"/>
-        </w:rPr>
-      </w:pPr>
-      <w:r>
-        <w:rPr>
-          <w:rFonts w:ascii="Arial" w:eastAsia="Times New Roman" w:hAnsi="Arial" w:cs="Arial"/>
-          <w:color w:val="000000"/>
-          <w:sz w:val="22"/>
-          <w:szCs w:val="22"/>
+          <w:rFonts w:ascii="Times New Roman" w:eastAsia="Times New Roman" w:hAnsi="Times New Roman" w:cs="Times New Roman"/>
+        </w:rPr>
+      </w:pPr>
+      <w:r>
+        <w:rPr>
+          <w:rFonts w:ascii="Times New Roman" w:eastAsia="Times New Roman" w:hAnsi="Times New Roman" w:cs="Times New Roman"/>
         </w:rPr>
         <w:fldChar w:fldCharType="begin"/>
       </w:r>
       <w:r>
         <w:rPr>
-          <w:rFonts w:ascii="Arial" w:eastAsia="Times New Roman" w:hAnsi="Arial" w:cs="Arial"/>
-          <w:color w:val="000000"/>
-          <w:sz w:val="22"/>
-          <w:szCs w:val="22"/>
-        </w:rPr>
-        <w:instrText xml:space="preserve"> INCLUDEPICTURE "https://lh4.googleusercontent.com/HbWRmUpvqRCyV2-gv5x1Ui53_5tXscKKzBo3qOuYWlb2lqi3BCpFOkFP9OCXgKxa9ED91njgjE5HKjbXZ4nY0xoGXfywYKFJnW2JOwVP6hrRY9vjWCsU0XTn2pwXlBukyljSd4pu" \* MERGEFORMATINET </w:instrText>
-      </w:r>
-      <w:r>
-        <w:rPr>
-          <w:rFonts w:ascii="Arial" w:eastAsia="Times New Roman" w:hAnsi="Arial" w:cs="Arial"/>
-          <w:color w:val="000000"/>
-          <w:sz w:val="22"/>
-          <w:szCs w:val="22"/>
+          <w:rFonts w:ascii="Times New Roman" w:eastAsia="Times New Roman" w:hAnsi="Times New Roman" w:cs="Times New Roman"/>
+        </w:rPr>
+        <w:instrText xml:space="preserve"> INCLUDEPICTURE "http://highlowtech.org/wp-content/uploads/2011/06/Screen-shot-2011-06-06-at-1.46.39-PM.png" \* MERGEFORMATINET </w:instrText>
+      </w:r>
+      <w:r>
+        <w:rPr>
+          <w:rFonts w:ascii="Times New Roman" w:eastAsia="Times New Roman" w:hAnsi="Times New Roman" w:cs="Times New Roman"/>
         </w:rPr>
         <w:fldChar w:fldCharType="separate"/>
       </w:r>
       <w:r>
         <w:rPr>
-          <w:rFonts w:ascii="Arial" w:eastAsia="Times New Roman" w:hAnsi="Arial" w:cs="Arial"/>
+          <w:rFonts w:ascii="Times New Roman" w:eastAsia="Times New Roman" w:hAnsi="Times New Roman" w:cs="Times New Roman"/>
           <w:noProof/>
-          <w:color w:val="000000"/>
-          <w:sz w:val="22"/>
-          <w:szCs w:val="22"/>
         </w:rPr>
         <w:drawing>
           <wp:inline distT="0" distB="0" distL="0" distR="0">
-            <wp:extent cx="5943600" cy="4375150"/>
-            <wp:effectExtent l="0" t="0" r="0" b="6350"/>
-            <wp:docPr id="1" name="Picture 1" descr="https://lh4.googleusercontent.com/HbWRmUpvqRCyV2-gv5x1Ui53_5tXscKKzBo3qOuYWlb2lqi3BCpFOkFP9OCXgKxa9ED91njgjE5HKjbXZ4nY0xoGXfywYKFJnW2JOwVP6hrRY9vjWCsU0XTn2pwXlBukyljSd4pu"/>
+            <wp:extent cx="5469255" cy="5181600"/>
+            <wp:effectExtent l="0" t="0" r="4445" b="0"/>
+            <wp:docPr id="5" name="Picture 5" descr="http://highlowtech.org/wp-content/uploads/2011/06/Screen-shot-2011-06-06-at-1.46.39-PM.png"/>
             <wp:cNvGraphicFramePr>
               <a:graphicFrameLocks xmlns:a="http://schemas.openxmlformats.org/drawingml/2006/main" noChangeAspect="1"/>
             </wp:cNvGraphicFramePr>
@@ -87,7 +70,7 @@
               <a:graphicData uri="http://schemas.openxmlformats.org/drawingml/2006/picture">
                 <pic:pic xmlns:pic="http://schemas.openxmlformats.org/drawingml/2006/picture">
                   <pic:nvPicPr>
-                    <pic:cNvPr id="0" name="Picture 1" descr="https://lh4.googleusercontent.com/HbWRmUpvqRCyV2-gv5x1Ui53_5tXscKKzBo3qOuYWlb2lqi3BCpFOkFP9OCXgKxa9ED91njgjE5HKjbXZ4nY0xoGXfywYKFJnW2JOwVP6hrRY9vjWCsU0XTn2pwXlBukyljSd4pu"/>
+                    <pic:cNvPr id="0" name="Picture 9" descr="http://highlowtech.org/wp-content/uploads/2011/06/Screen-shot-2011-06-06-at-1.46.39-PM.png"/>
                     <pic:cNvPicPr>
                       <a:picLocks noChangeAspect="1" noChangeArrowheads="1"/>
                     </pic:cNvPicPr>
@@ -108,7 +91,7 @@
                   <pic:spPr bwMode="auto">
                     <a:xfrm>
                       <a:off x="0" y="0"/>
-                      <a:ext cx="5943600" cy="4375150"/>
+                      <a:ext cx="5469255" cy="5181600"/>
                     </a:xfrm>
                     <a:prstGeom prst="rect">
                       <a:avLst/>
@@ -126,30 +109,209 @@
       </w:r>
       <w:r>
         <w:rPr>
+          <w:rFonts w:ascii="Times New Roman" w:eastAsia="Times New Roman" w:hAnsi="Times New Roman" w:cs="Times New Roman"/>
+        </w:rPr>
+        <w:fldChar w:fldCharType="end"/>
+      </w:r>
+    </w:p>
+    <w:p>
+      <w:pPr>
+        <w:shd w:val="clear" w:color="auto" w:fill="FFFFFF"/>
+        <w:spacing w:after="240"/>
+        <w:jc w:val="both"/>
+        <w:rPr>
+          <w:rFonts w:ascii="Helvetica" w:eastAsia="Times New Roman" w:hAnsi="Helvetica" w:cs="Times New Roman"/>
+          <w:color w:val="000000"/>
+          <w:sz w:val="19"/>
+          <w:szCs w:val="19"/>
+        </w:rPr>
+      </w:pPr>
+      <w:r>
+        <w:rPr>
+          <w:rFonts w:ascii="Helvetica" w:eastAsia="Times New Roman" w:hAnsi="Helvetica" w:cs="Times New Roman"/>
+          <w:color w:val="000000"/>
+          <w:sz w:val="19"/>
+          <w:szCs w:val="19"/>
+        </w:rPr>
+        <w:t>Pin connections:</w:t>
+      </w:r>
+    </w:p>
+    <w:p>
+      <w:pPr>
+        <w:numPr>
+          <w:ilvl w:val="0"/>
+          <w:numId w:val="2"/>
+        </w:numPr>
+        <w:shd w:val="clear" w:color="auto" w:fill="FFFFFF"/>
+        <w:ind w:left="480"/>
+        <w:jc w:val="both"/>
+        <w:rPr>
+          <w:rFonts w:ascii="Helvetica" w:eastAsia="Times New Roman" w:hAnsi="Helvetica" w:cs="Times New Roman"/>
+          <w:color w:val="000000"/>
+          <w:sz w:val="19"/>
+          <w:szCs w:val="19"/>
+        </w:rPr>
+      </w:pPr>
+      <w:proofErr w:type="spellStart"/>
+      <w:r>
+        <w:rPr>
+          <w:rFonts w:ascii="Helvetica" w:eastAsia="Times New Roman" w:hAnsi="Helvetica" w:cs="Times New Roman"/>
+          <w:color w:val="000000"/>
+          <w:sz w:val="19"/>
+          <w:szCs w:val="19"/>
+        </w:rPr>
+        <w:t>ATtiny</w:t>
+      </w:r>
+      <w:proofErr w:type="spellEnd"/>
+      <w:r>
+        <w:rPr>
+          <w:rFonts w:ascii="Helvetica" w:eastAsia="Times New Roman" w:hAnsi="Helvetica" w:cs="Times New Roman"/>
+          <w:color w:val="000000"/>
+          <w:sz w:val="19"/>
+          <w:szCs w:val="19"/>
+        </w:rPr>
+        <w:t xml:space="preserve"> Pin 2 to Arduino Pin 13 (or SCK of another programmer)</w:t>
+      </w:r>
+    </w:p>
+    <w:p>
+      <w:pPr>
+        <w:numPr>
+          <w:ilvl w:val="0"/>
+          <w:numId w:val="2"/>
+        </w:numPr>
+        <w:shd w:val="clear" w:color="auto" w:fill="FFFFFF"/>
+        <w:ind w:left="480"/>
+        <w:jc w:val="both"/>
+        <w:rPr>
+          <w:rFonts w:ascii="Helvetica" w:eastAsia="Times New Roman" w:hAnsi="Helvetica" w:cs="Times New Roman"/>
+          <w:color w:val="000000"/>
+          <w:sz w:val="19"/>
+          <w:szCs w:val="19"/>
+        </w:rPr>
+      </w:pPr>
+      <w:proofErr w:type="spellStart"/>
+      <w:r>
+        <w:rPr>
+          <w:rFonts w:ascii="Helvetica" w:eastAsia="Times New Roman" w:hAnsi="Helvetica" w:cs="Times New Roman"/>
+          <w:color w:val="000000"/>
+          <w:sz w:val="19"/>
+          <w:szCs w:val="19"/>
+        </w:rPr>
+        <w:t>ATtiny</w:t>
+      </w:r>
+      <w:proofErr w:type="spellEnd"/>
+      <w:r>
+        <w:rPr>
+          <w:rFonts w:ascii="Helvetica" w:eastAsia="Times New Roman" w:hAnsi="Helvetica" w:cs="Times New Roman"/>
+          <w:color w:val="000000"/>
+          <w:sz w:val="19"/>
+          <w:szCs w:val="19"/>
+        </w:rPr>
+        <w:t xml:space="preserve"> Pin 1 to Arduino Pin 12 (or MISO of another programmer)</w:t>
+      </w:r>
+    </w:p>
+    <w:p>
+      <w:pPr>
+        <w:numPr>
+          <w:ilvl w:val="0"/>
+          <w:numId w:val="2"/>
+        </w:numPr>
+        <w:shd w:val="clear" w:color="auto" w:fill="FFFFFF"/>
+        <w:ind w:left="480"/>
+        <w:jc w:val="both"/>
+        <w:rPr>
+          <w:rFonts w:ascii="Helvetica" w:eastAsia="Times New Roman" w:hAnsi="Helvetica" w:cs="Times New Roman"/>
+          <w:color w:val="000000"/>
+          <w:sz w:val="19"/>
+          <w:szCs w:val="19"/>
+        </w:rPr>
+      </w:pPr>
+      <w:proofErr w:type="spellStart"/>
+      <w:r>
+        <w:rPr>
+          <w:rFonts w:ascii="Helvetica" w:eastAsia="Times New Roman" w:hAnsi="Helvetica" w:cs="Times New Roman"/>
+          <w:color w:val="000000"/>
+          <w:sz w:val="19"/>
+          <w:szCs w:val="19"/>
+        </w:rPr>
+        <w:t>ATtiny</w:t>
+      </w:r>
+      <w:proofErr w:type="spellEnd"/>
+      <w:r>
+        <w:rPr>
+          <w:rFonts w:ascii="Helvetica" w:eastAsia="Times New Roman" w:hAnsi="Helvetica" w:cs="Times New Roman"/>
+          <w:color w:val="000000"/>
+          <w:sz w:val="19"/>
+          <w:szCs w:val="19"/>
+        </w:rPr>
+        <w:t xml:space="preserve"> Pin 0 to Arduino Pin 11 (or MOSI of another programmer)</w:t>
+      </w:r>
+    </w:p>
+    <w:p>
+      <w:pPr>
+        <w:numPr>
+          <w:ilvl w:val="0"/>
+          <w:numId w:val="2"/>
+        </w:numPr>
+        <w:shd w:val="clear" w:color="auto" w:fill="FFFFFF"/>
+        <w:ind w:left="480"/>
+        <w:jc w:val="both"/>
+        <w:rPr>
+          <w:rFonts w:ascii="Helvetica" w:eastAsia="Times New Roman" w:hAnsi="Helvetica" w:cs="Times New Roman"/>
+          <w:color w:val="000000"/>
+          <w:sz w:val="19"/>
+          <w:szCs w:val="19"/>
+        </w:rPr>
+      </w:pPr>
+      <w:proofErr w:type="spellStart"/>
+      <w:r>
+        <w:rPr>
+          <w:rFonts w:ascii="Helvetica" w:eastAsia="Times New Roman" w:hAnsi="Helvetica" w:cs="Times New Roman"/>
+          <w:color w:val="000000"/>
+          <w:sz w:val="19"/>
+          <w:szCs w:val="19"/>
+        </w:rPr>
+        <w:t>ATtiny</w:t>
+      </w:r>
+      <w:proofErr w:type="spellEnd"/>
+      <w:r>
+        <w:rPr>
+          <w:rFonts w:ascii="Helvetica" w:eastAsia="Times New Roman" w:hAnsi="Helvetica" w:cs="Times New Roman"/>
+          <w:color w:val="000000"/>
+          <w:sz w:val="19"/>
+          <w:szCs w:val="19"/>
+        </w:rPr>
+        <w:t xml:space="preserve"> Reset Pin to Arduino Pin 10 (or RESET of another programmer)</w:t>
+      </w:r>
+    </w:p>
+    <w:p>
+      <w:pPr>
+        <w:rPr>
           <w:rFonts w:ascii="Arial" w:eastAsia="Times New Roman" w:hAnsi="Arial" w:cs="Arial"/>
           <w:color w:val="000000"/>
           <w:sz w:val="22"/>
           <w:szCs w:val="22"/>
         </w:rPr>
-        <w:fldChar w:fldCharType="end"/>
-      </w:r>
-    </w:p>
-    <w:p>
-      <w:pPr>
-        <w:rPr>
-          <w:rFonts w:ascii="Times New Roman" w:eastAsia="Times New Roman" w:hAnsi="Times New Roman" w:cs="Times New Roman"/>
-        </w:rPr>
-      </w:pPr>
-    </w:p>
-    <w:p>
-      <w:pPr>
+      </w:pPr>
+    </w:p>
+    <w:p>
+      <w:r>
         <w:rPr>
           <w:rFonts w:ascii="Arial" w:eastAsia="Times New Roman" w:hAnsi="Arial" w:cs="Arial"/>
           <w:color w:val="000000"/>
           <w:sz w:val="22"/>
           <w:szCs w:val="22"/>
         </w:rPr>
-      </w:pPr>
+        <w:t xml:space="preserve">(from: </w:t>
+      </w:r>
+      <w:hyperlink r:id="rId7" w:history="1">
+        <w:r>
+          <w:rPr>
+            <w:rStyle w:val="Hyperlink"/>
+          </w:rPr>
+          <w:t>http://highlowtech.org/?p=1706</w:t>
+        </w:r>
+      </w:hyperlink>
       <w:r>
         <w:rPr>
           <w:rFonts w:ascii="Arial" w:eastAsia="Times New Roman" w:hAnsi="Arial" w:cs="Arial"/>
@@ -157,7 +319,7 @@
           <w:sz w:val="22"/>
           <w:szCs w:val="22"/>
         </w:rPr>
-        <w:t>(LED and resistor are optional)</w:t>
+        <w:t>)</w:t>
       </w:r>
     </w:p>
     <w:p>
@@ -230,7 +392,7 @@
                     </pic:cNvPicPr>
                   </pic:nvPicPr>
                   <pic:blipFill>
-                    <a:blip r:embed="rId7">
+                    <a:blip r:embed="rId8">
                       <a:extLst>
                         <a:ext uri="{28A0092B-C50C-407E-A947-70E740481C1C}">
                           <a14:useLocalDpi xmlns:a14="http://schemas.microsoft.com/office/drawing/2010/main" val="0"/>
@@ -293,11 +455,6 @@
       </w:r>
     </w:p>
     <w:p>
-      <w:pPr>
-        <w:pStyle w:val="NormalWeb"/>
-        <w:shd w:val="clear" w:color="auto" w:fill="FFFFFF"/>
-        <w:spacing w:before="0" w:beforeAutospacing="0" w:after="240" w:afterAutospacing="0"/>
-      </w:pPr>
       <w:r>
         <w:rPr>
           <w:rFonts w:ascii="Arial" w:hAnsi="Arial" w:cs="Arial"/>
@@ -305,22 +462,31 @@
         </w:rPr>
         <w:t>This core can be installed using the boards manager. The boards manager URL is:</w:t>
       </w:r>
+      <w:r>
+        <w:rPr>
+          <w:rFonts w:ascii="Arial" w:hAnsi="Arial" w:cs="Arial"/>
+          <w:color w:val="24292E"/>
+        </w:rPr>
+        <w:t xml:space="preserve"> </w:t>
+      </w:r>
+      <w:hyperlink r:id="rId9" w:history="1">
+        <w:r>
+          <w:rPr>
+            <w:rStyle w:val="Hyperlink"/>
+            <w:rFonts w:ascii="Helvetica" w:hAnsi="Helvetica"/>
+            <w:color w:val="0366D6"/>
+            <w:shd w:val="clear" w:color="auto" w:fill="FFFFFF"/>
+          </w:rPr>
+          <w:t>https://raw.githubusercontent.com/damellis/attiny/ide-1.6.x-boards-manager/package_damellis_attiny_index.json</w:t>
+        </w:r>
+      </w:hyperlink>
     </w:p>
     <w:p>
       <w:pPr>
         <w:pStyle w:val="NormalWeb"/>
-        <w:shd w:val="clear" w:color="auto" w:fill="FFFFFF"/>
-        <w:spacing w:before="0" w:beforeAutospacing="0" w:after="240" w:afterAutospacing="0"/>
-      </w:pPr>
-      <w:r>
-        <w:rPr>
-          <w:rFonts w:ascii="Consolas" w:hAnsi="Consolas" w:cs="Consolas"/>
-          <w:color w:val="24292E"/>
-          <w:sz w:val="20"/>
-          <w:szCs w:val="20"/>
-        </w:rPr>
-        <w:t>http://drazzy.com/package_drazzy.com_index.json</w:t>
-      </w:r>
+        <w:spacing w:before="0" w:beforeAutospacing="0" w:after="0" w:afterAutospacing="0"/>
+        <w:ind w:left="720"/>
+      </w:pPr>
     </w:p>
     <w:p>
       <w:pPr>
@@ -396,14 +562,14 @@
           <w:rFonts w:ascii="Arial" w:hAnsi="Arial" w:cs="Arial"/>
           <w:color w:val="24292E"/>
         </w:rPr>
-        <w:t>Search and s</w:t>
+        <w:t>Search</w:t>
       </w:r>
       <w:r>
         <w:rPr>
           <w:rFonts w:ascii="Arial" w:hAnsi="Arial" w:cs="Arial"/>
           <w:color w:val="24292E"/>
         </w:rPr>
-        <w:t>elect "</w:t>
+        <w:t xml:space="preserve"> "</w:t>
       </w:r>
       <w:proofErr w:type="spellStart"/>
       <w:r>
@@ -411,31 +577,45 @@
           <w:rFonts w:ascii="Arial" w:hAnsi="Arial" w:cs="Arial"/>
           <w:color w:val="24292E"/>
         </w:rPr>
-        <w:t>ATTinyCore</w:t>
-      </w:r>
-      <w:proofErr w:type="spellEnd"/>
+        <w:t>ATTin</w:t>
+      </w:r>
       <w:r>
         <w:rPr>
           <w:rFonts w:ascii="Arial" w:hAnsi="Arial" w:cs="Arial"/>
           <w:color w:val="24292E"/>
         </w:rPr>
-        <w:t xml:space="preserve"> by Spence </w:t>
-      </w:r>
-      <w:proofErr w:type="spellStart"/>
+        <w:t>y</w:t>
+      </w:r>
+      <w:proofErr w:type="spellEnd"/>
       <w:r>
         <w:rPr>
           <w:rFonts w:ascii="Arial" w:hAnsi="Arial" w:cs="Arial"/>
           <w:color w:val="24292E"/>
         </w:rPr>
-        <w:t>Konde</w:t>
-      </w:r>
-      <w:proofErr w:type="spellEnd"/>
+        <w:t xml:space="preserve">”, find the one by David </w:t>
+      </w:r>
+      <w:proofErr w:type="spellStart"/>
       <w:r>
         <w:rPr>
           <w:rFonts w:ascii="Arial" w:hAnsi="Arial" w:cs="Arial"/>
           <w:color w:val="24292E"/>
         </w:rPr>
-        <w:t>" and click "Install".</w:t>
+        <w:t>Mellis</w:t>
+      </w:r>
+      <w:proofErr w:type="spellEnd"/>
+      <w:r>
+        <w:rPr>
+          <w:rFonts w:ascii="Arial" w:hAnsi="Arial" w:cs="Arial"/>
+          <w:color w:val="24292E"/>
+        </w:rPr>
+        <w:t>,</w:t>
+      </w:r>
+      <w:r>
+        <w:rPr>
+          <w:rFonts w:ascii="Arial" w:hAnsi="Arial" w:cs="Arial"/>
+          <w:color w:val="24292E"/>
+        </w:rPr>
+        <w:t xml:space="preserve"> and click "Install".</w:t>
       </w:r>
     </w:p>
     <w:p>
@@ -478,7 +658,7 @@
           <w:noProof/>
         </w:rPr>
         <w:drawing>
-          <wp:inline distT="0" distB="0" distL="0" distR="0">
+          <wp:inline distT="0" distB="0" distL="0" distR="0" wp14:anchorId="0BB52CB3" wp14:editId="40808474">
             <wp:extent cx="5943600" cy="4159250"/>
             <wp:effectExtent l="0" t="0" r="0" b="6350"/>
             <wp:docPr id="3" name="Picture 3" descr="https://lh5.googleusercontent.com/XUOMnhqpI-qim11Vqs37WjQF0uy_LSVH1JfZ-bfvN3TsFs7Z2wb1oEwU1OyagJi29laSML065RPNIHmUbAqYg9UHGVCsHMOv2QEkYUmSQopLYUBrDLolWgcpcKNv68Fj0JfaEg0z"/>
@@ -495,7 +675,7 @@
                     </pic:cNvPicPr>
                   </pic:nvPicPr>
                   <pic:blipFill>
-                    <a:blip r:embed="rId8">
+                    <a:blip r:embed="rId10">
                       <a:extLst>
                         <a:ext uri="{28A0092B-C50C-407E-A947-70E740481C1C}">
                           <a14:useLocalDpi xmlns:a14="http://schemas.microsoft.com/office/drawing/2010/main" val="0"/>
@@ -602,7 +782,7 @@
                     </pic:cNvPicPr>
                   </pic:nvPicPr>
                   <pic:blipFill>
-                    <a:blip r:embed="rId9">
+                    <a:blip r:embed="rId11">
                       <a:extLst>
                         <a:ext uri="{28A0092B-C50C-407E-A947-70E740481C1C}">
                           <a14:useLocalDpi xmlns:a14="http://schemas.microsoft.com/office/drawing/2010/main" val="0"/>
@@ -642,32 +822,8 @@
         </w:rPr>
         <w:fldChar w:fldCharType="end"/>
       </w:r>
-    </w:p>
-    <w:p>
-      <w:pPr>
-        <w:rPr>
-          <w:rFonts w:ascii="Times New Roman" w:eastAsia="Times New Roman" w:hAnsi="Times New Roman" w:cs="Times New Roman"/>
-        </w:rPr>
-      </w:pPr>
-      <w:r>
-        <w:rPr>
-          <w:rFonts w:ascii="Times New Roman" w:eastAsia="Times New Roman" w:hAnsi="Times New Roman" w:cs="Times New Roman"/>
-        </w:rPr>
-        <w:t>Many thanks to:</w:t>
-      </w:r>
-    </w:p>
-    <w:p>
-      <w:hyperlink r:id="rId10" w:history="1">
-        <w:r>
-          <w:rPr>
-            <w:rStyle w:val="Hyperlink"/>
-            <w:rFonts w:ascii="Arial" w:hAnsi="Arial" w:cs="Arial"/>
-            <w:sz w:val="22"/>
-            <w:szCs w:val="22"/>
-          </w:rPr>
-          <w:t>https://create.arduino.cc/projecthub/arjun/programming-attiny85-with-arduino-uno-afb829</w:t>
-        </w:r>
-      </w:hyperlink>
+      <w:bookmarkStart w:id="0" w:name="_GoBack"/>
+      <w:bookmarkEnd w:id="0"/>
     </w:p>
     <w:p/>
     <w:p/>
@@ -798,8 +954,160 @@
       </w:pPr>
     </w:lvl>
   </w:abstractNum>
+  <w:abstractNum w:abstractNumId="1" w15:restartNumberingAfterBreak="0">
+    <w:nsid w:val="64F56107"/>
+    <w:multiLevelType w:val="multilevel"/>
+    <w:tmpl w:val="2E32BFBE"/>
+    <w:lvl w:ilvl="0">
+      <w:start w:val="1"/>
+      <w:numFmt w:val="bullet"/>
+      <w:lvlText w:val=""/>
+      <w:lvlJc w:val="left"/>
+      <w:pPr>
+        <w:tabs>
+          <w:tab w:val="num" w:pos="720"/>
+        </w:tabs>
+        <w:ind w:left="720" w:hanging="360"/>
+      </w:pPr>
+      <w:rPr>
+        <w:rFonts w:ascii="Symbol" w:hAnsi="Symbol" w:hint="default"/>
+        <w:sz w:val="20"/>
+      </w:rPr>
+    </w:lvl>
+    <w:lvl w:ilvl="1" w:tentative="1">
+      <w:start w:val="1"/>
+      <w:numFmt w:val="bullet"/>
+      <w:lvlText w:val="o"/>
+      <w:lvlJc w:val="left"/>
+      <w:pPr>
+        <w:tabs>
+          <w:tab w:val="num" w:pos="1440"/>
+        </w:tabs>
+        <w:ind w:left="1440" w:hanging="360"/>
+      </w:pPr>
+      <w:rPr>
+        <w:rFonts w:ascii="Courier New" w:hAnsi="Courier New" w:hint="default"/>
+        <w:sz w:val="20"/>
+      </w:rPr>
+    </w:lvl>
+    <w:lvl w:ilvl="2" w:tentative="1">
+      <w:start w:val="1"/>
+      <w:numFmt w:val="bullet"/>
+      <w:lvlText w:val=""/>
+      <w:lvlJc w:val="left"/>
+      <w:pPr>
+        <w:tabs>
+          <w:tab w:val="num" w:pos="2160"/>
+        </w:tabs>
+        <w:ind w:left="2160" w:hanging="360"/>
+      </w:pPr>
+      <w:rPr>
+        <w:rFonts w:ascii="Wingdings" w:hAnsi="Wingdings" w:hint="default"/>
+        <w:sz w:val="20"/>
+      </w:rPr>
+    </w:lvl>
+    <w:lvl w:ilvl="3" w:tentative="1">
+      <w:start w:val="1"/>
+      <w:numFmt w:val="bullet"/>
+      <w:lvlText w:val=""/>
+      <w:lvlJc w:val="left"/>
+      <w:pPr>
+        <w:tabs>
+          <w:tab w:val="num" w:pos="2880"/>
+        </w:tabs>
+        <w:ind w:left="2880" w:hanging="360"/>
+      </w:pPr>
+      <w:rPr>
+        <w:rFonts w:ascii="Wingdings" w:hAnsi="Wingdings" w:hint="default"/>
+        <w:sz w:val="20"/>
+      </w:rPr>
+    </w:lvl>
+    <w:lvl w:ilvl="4" w:tentative="1">
+      <w:start w:val="1"/>
+      <w:numFmt w:val="bullet"/>
+      <w:lvlText w:val=""/>
+      <w:lvlJc w:val="left"/>
+      <w:pPr>
+        <w:tabs>
+          <w:tab w:val="num" w:pos="3600"/>
+        </w:tabs>
+        <w:ind w:left="3600" w:hanging="360"/>
+      </w:pPr>
+      <w:rPr>
+        <w:rFonts w:ascii="Wingdings" w:hAnsi="Wingdings" w:hint="default"/>
+        <w:sz w:val="20"/>
+      </w:rPr>
+    </w:lvl>
+    <w:lvl w:ilvl="5" w:tentative="1">
+      <w:start w:val="1"/>
+      <w:numFmt w:val="bullet"/>
+      <w:lvlText w:val=""/>
+      <w:lvlJc w:val="left"/>
+      <w:pPr>
+        <w:tabs>
+          <w:tab w:val="num" w:pos="4320"/>
+        </w:tabs>
+        <w:ind w:left="4320" w:hanging="360"/>
+      </w:pPr>
+      <w:rPr>
+        <w:rFonts w:ascii="Wingdings" w:hAnsi="Wingdings" w:hint="default"/>
+        <w:sz w:val="20"/>
+      </w:rPr>
+    </w:lvl>
+    <w:lvl w:ilvl="6" w:tentative="1">
+      <w:start w:val="1"/>
+      <w:numFmt w:val="bullet"/>
+      <w:lvlText w:val=""/>
+      <w:lvlJc w:val="left"/>
+      <w:pPr>
+        <w:tabs>
+          <w:tab w:val="num" w:pos="5040"/>
+        </w:tabs>
+        <w:ind w:left="5040" w:hanging="360"/>
+      </w:pPr>
+      <w:rPr>
+        <w:rFonts w:ascii="Wingdings" w:hAnsi="Wingdings" w:hint="default"/>
+        <w:sz w:val="20"/>
+      </w:rPr>
+    </w:lvl>
+    <w:lvl w:ilvl="7" w:tentative="1">
+      <w:start w:val="1"/>
+      <w:numFmt w:val="bullet"/>
+      <w:lvlText w:val=""/>
+      <w:lvlJc w:val="left"/>
+      <w:pPr>
+        <w:tabs>
+          <w:tab w:val="num" w:pos="5760"/>
+        </w:tabs>
+        <w:ind w:left="5760" w:hanging="360"/>
+      </w:pPr>
+      <w:rPr>
+        <w:rFonts w:ascii="Wingdings" w:hAnsi="Wingdings" w:hint="default"/>
+        <w:sz w:val="20"/>
+      </w:rPr>
+    </w:lvl>
+    <w:lvl w:ilvl="8" w:tentative="1">
+      <w:start w:val="1"/>
+      <w:numFmt w:val="bullet"/>
+      <w:lvlText w:val=""/>
+      <w:lvlJc w:val="left"/>
+      <w:pPr>
+        <w:tabs>
+          <w:tab w:val="num" w:pos="6480"/>
+        </w:tabs>
+        <w:ind w:left="6480" w:hanging="360"/>
+      </w:pPr>
+      <w:rPr>
+        <w:rFonts w:ascii="Wingdings" w:hAnsi="Wingdings" w:hint="default"/>
+        <w:sz w:val="20"/>
+      </w:rPr>
+    </w:lvl>
+  </w:abstractNum>
   <w:num w:numId="1">
     <w:abstractNumId w:val="0"/>
+  </w:num>
+  <w:num w:numId="2">
+    <w:abstractNumId w:val="1"/>
   </w:num>
 </w:numbering>
 </file>
@@ -1343,6 +1651,17 @@
       <w:u w:val="single"/>
     </w:rPr>
   </w:style>
+  <w:style w:type="paragraph" w:customStyle="1" w:styleId="vspace">
+    <w:name w:val="vspace"/>
+    <w:basedOn w:val="Normal"/>
+    <w:rsid w:val="00643A97"/>
+    <w:pPr>
+      <w:spacing w:before="100" w:beforeAutospacing="1" w:after="100" w:afterAutospacing="1"/>
+    </w:pPr>
+    <w:rPr>
+      <w:rFonts w:ascii="Times New Roman" w:eastAsia="Times New Roman" w:hAnsi="Times New Roman" w:cs="Times New Roman"/>
+    </w:rPr>
+  </w:style>
 </w:styles>
 </file>
 

</xml_diff>